<commit_message>
Add new documents for linguistic resources and definitions
</commit_message>
<xml_diff>
--- a/SJL/LEXIKÁLNE JAZYKOVÉ PROSTRIEDKY.docx
+++ b/SJL/LEXIKÁLNE JAZYKOVÉ PROSTRIEDKY.docx
@@ -140,109 +140,156 @@
         <w:ind w:left="-709" w:right="-567"/>
       </w:pPr>
       <w:r>
+        <w:rPr>
+          <w:noProof/>
+        </w:rPr>
+        <w:pict w14:anchorId="18E94954">
+          <v:shapetype id="_x0000_t32" coordsize="21600,21600" o:spt="32" o:oned="t" path="m,l21600,21600e" filled="f">
+            <v:path arrowok="t" fillok="f" o:connecttype="none"/>
+            <o:lock v:ext="edit" shapetype="t"/>
+          </v:shapetype>
+          <v:shape id="_x0000_s1026" type="#_x0000_t32" style="position:absolute;left:0;text-align:left;margin-left:-22.4pt;margin-top:16.35pt;width:20.1pt;height:57.75pt;flip:x;z-index:251662336" o:connectortype="straight" strokeweight="3pt">
+            <v:shadow type="perspective" color="#7f7f7f [1601]" opacity=".5" offset="1pt" offset2="-1pt"/>
+          </v:shape>
+        </w:pict>
+      </w:r>
+      <w:r>
+        <w:rPr>
+          <w:noProof/>
+        </w:rPr>
+        <w:pict w14:anchorId="18E94954">
+          <v:shape id="_x0000_s1027" type="#_x0000_t32" style="position:absolute;left:0;text-align:left;margin-left:12.15pt;margin-top:15.6pt;width:19.9pt;height:58.1pt;z-index:251663360" o:connectortype="straight" strokeweight="3pt">
+            <v:shadow type="perspective" color="#7f7f7f [1601]" opacity=".5" offset="1pt" offset2="-1pt"/>
+          </v:shape>
+        </w:pict>
+      </w:r>
+      <w:r>
+        <w:t xml:space="preserve">   </w:t>
+      </w:r>
+      <w:r>
+        <w:t xml:space="preserve">   </w:t>
+      </w:r>
+      <w:r>
+        <w:t xml:space="preserve">         </w:t>
+      </w:r>
+      <w:r>
+        <w:t>2</w:t>
+      </w:r>
+      <w:r>
+        <w:t xml:space="preserve">         </w:t>
+      </w:r>
+      <w:r>
+        <w:t xml:space="preserve">                           1-</w:t>
+      </w:r>
+      <w:r>
+        <w:t xml:space="preserve"> </w:t>
+      </w:r>
+      <w:r>
+        <w:rPr>
+          <w:b/>
+        </w:rPr>
+        <w:t xml:space="preserve">predmetom </w:t>
+      </w:r>
+      <w:r>
+        <w:t>/ objektívna realita – existujúca v realite/</w:t>
+      </w:r>
+    </w:p>
+    <w:p>
+      <w:pPr>
+        <w:ind w:left="-709" w:right="-567"/>
+      </w:pPr>
+      <w:r>
+        <w:rPr>
+          <w:b/>
+        </w:rPr>
+        <w:t xml:space="preserve">                                           a</w:t>
+      </w:r>
+      <w:r>
+        <w:rPr>
+          <w:b/>
+        </w:rPr>
+        <w:t>        2-</w:t>
+      </w:r>
+      <w:r>
+        <w:rPr>
+          <w:b/>
+        </w:rPr>
+        <w:t xml:space="preserve"> pojmom </w:t>
+      </w:r>
+      <w:r>
+        <w:t>/myšlienková oblasť - zovšeobecnenie/</w:t>
+      </w:r>
+      <w:r>
+        <w:t xml:space="preserve"> </w:t>
+      </w:r>
+      <w:r>
+        <w:t xml:space="preserve"> -     PRIAMY VZŤAH</w:t>
+      </w:r>
+    </w:p>
+    <w:p>
+      <w:pPr>
+        <w:ind w:left="-709" w:right="-567"/>
+      </w:pPr>
+      <w:r>
+        <w:rPr>
+          <w:b/>
+        </w:rPr>
+        <w:t xml:space="preserve">                                           a</w:t>
+      </w:r>
+      <w:r>
+        <w:rPr>
+          <w:b/>
+        </w:rPr>
+        <w:t>        3-</w:t>
+      </w:r>
+      <w:r>
+        <w:rPr>
+          <w:b/>
+        </w:rPr>
+        <w:t xml:space="preserve"> slovom </w:t>
+      </w:r>
+      <w:r>
+        <w:t>/ jazyková oblasť – pomenovanie/</w:t>
+      </w:r>
+      <w:r>
         <w:t xml:space="preserve">            </w:t>
       </w:r>
       <w:r>
-        <w:t>2</w:t>
-      </w:r>
-      <w:r>
-        <w:t xml:space="preserve">         </w:t>
-      </w:r>
-      <w:r>
-        <w:t xml:space="preserve">                              1-</w:t>
-      </w:r>
-      <w:r>
-        <w:t xml:space="preserve"> </w:t>
-      </w:r>
-      <w:r>
-        <w:rPr>
-          <w:b/>
-        </w:rPr>
-        <w:t xml:space="preserve">predmetom </w:t>
-      </w:r>
-      <w:r>
-        <w:t>/ objektívna realita – existujúca v realite/</w:t>
-      </w:r>
-    </w:p>
-    <w:p>
-      <w:pPr>
-        <w:ind w:left="-709" w:right="-567"/>
-      </w:pPr>
-      <w:r>
-        <w:rPr>
-          <w:b/>
-        </w:rPr>
-        <w:t xml:space="preserve">                                           a</w:t>
-      </w:r>
-      <w:r>
-        <w:rPr>
-          <w:b/>
-        </w:rPr>
-        <w:t>        2-</w:t>
-      </w:r>
-      <w:r>
-        <w:rPr>
-          <w:b/>
-        </w:rPr>
-        <w:t xml:space="preserve"> pojmom </w:t>
-      </w:r>
-      <w:r>
-        <w:t>/myšlienková oblasť - zovšeobecnenie/</w:t>
-      </w:r>
-      <w:r>
-        <w:t xml:space="preserve"> </w:t>
-      </w:r>
-      <w:r>
         <w:t xml:space="preserve"> -     PRIAMY VZŤAH</w:t>
       </w:r>
     </w:p>
     <w:p>
       <w:pPr>
         <w:ind w:left="-709" w:right="-567"/>
-      </w:pPr>
-      <w:r>
-        <w:rPr>
-          <w:b/>
-        </w:rPr>
-        <w:t xml:space="preserve">                                           a</w:t>
-      </w:r>
-      <w:r>
-        <w:rPr>
-          <w:b/>
-        </w:rPr>
-        <w:t>        3-</w:t>
-      </w:r>
-      <w:r>
-        <w:rPr>
-          <w:b/>
-        </w:rPr>
-        <w:t xml:space="preserve"> slovom </w:t>
-      </w:r>
-      <w:r>
-        <w:t>/ jazyková oblasť – pomenovanie/</w:t>
-      </w:r>
-      <w:r>
-        <w:t xml:space="preserve">            </w:t>
-      </w:r>
-      <w:r>
-        <w:t xml:space="preserve"> -     PRIAMY VZŤAH</w:t>
-      </w:r>
-    </w:p>
-    <w:p>
-      <w:pPr>
-        <w:ind w:left="-709" w:right="-567"/>
-        <w:rPr>
-          <w:b/>
-        </w:rPr>
-      </w:pPr>
-      <w:r>
-        <w:t xml:space="preserve">   3  - - - - - - 1</w:t>
-      </w:r>
-      <w:r>
-        <w:rPr>
-          <w:b/>
-        </w:rPr>
-        <w:t xml:space="preserve">                   a        3 - - -  - 1                                                                       -     NEPRIAMY VZŤAH</w:t>
+        <w:rPr>
+          <w:b/>
+        </w:rPr>
+      </w:pPr>
+      <w:r>
+        <w:rPr>
+          <w:noProof/>
+        </w:rPr>
+        <w:pict w14:anchorId="18E94954">
+          <v:shape id="_x0000_s1028" type="#_x0000_t32" style="position:absolute;left:0;text-align:left;margin-left:-13.25pt;margin-top:8.9pt;width:42.2pt;height:0;flip:x;z-index:251664384" o:connectortype="straight" strokeweight="2.5pt">
+            <v:stroke dashstyle="1 1"/>
+            <v:shadow type="perspective" color="#7f7f7f [1601]" opacity=".5" offset="1pt" offset2="-1pt"/>
+          </v:shape>
+        </w:pict>
+      </w:r>
+      <w:r>
+        <w:t xml:space="preserve">   3  </w:t>
+      </w:r>
+      <w:r>
+        <w:t xml:space="preserve">                   </w:t>
+      </w:r>
+      <w:r>
+        <w:t xml:space="preserve"> 1</w:t>
+      </w:r>
+      <w:r>
+        <w:rPr>
+          <w:b/>
+        </w:rPr>
+        <w:t xml:space="preserve">              a        3 - - -  - 1                                                                       -     NEPRIAMY VZŤAH</w:t>
       </w:r>
     </w:p>
     <w:p>

</xml_diff>

<commit_message>
Refine lexical definitions and formatting in LEXIKÁLNE JAZYKOVÉ PROSTRIEDKY document
</commit_message>
<xml_diff>
--- a/SJL/LEXIKÁLNE JAZYKOVÉ PROSTRIEDKY.docx
+++ b/SJL/LEXIKÁLNE JAZYKOVÉ PROSTRIEDKY.docx
@@ -72,11 +72,35 @@
         <w:t>pomenovacia</w:t>
       </w:r>
       <w:r>
-        <w:t xml:space="preserve"> - /chlapec – nedospelá osoba muž. pohlavia/,</w:t>
-      </w:r>
-      <w:r>
         <w:t xml:space="preserve"> </w:t>
       </w:r>
+      <w:r>
+        <w:t>–</w:t>
+      </w:r>
+      <w:r>
+        <w:t xml:space="preserve"> </w:t>
+      </w:r>
+      <w:r>
+        <w:t>(</w:t>
+      </w:r>
+      <w:r>
+        <w:t xml:space="preserve">chlapec – nedospelá osoba muž. </w:t>
+      </w:r>
+      <w:r>
+        <w:t>P</w:t>
+      </w:r>
+      <w:r>
+        <w:t>ohlavia</w:t>
+      </w:r>
+      <w:r>
+        <w:t>)</w:t>
+      </w:r>
+      <w:r>
+        <w:t>,</w:t>
+      </w:r>
+      <w:r>
+        <w:t xml:space="preserve"> </w:t>
+      </w:r>
     </w:p>
     <w:p>
       <w:pPr>
@@ -92,7 +116,25 @@
         <w:t>syntaktická</w:t>
       </w:r>
       <w:r>
-        <w:t xml:space="preserve"> - /chlapec – môže byť vo vete podmetom, predmetom/.</w:t>
+        <w:t xml:space="preserve"> </w:t>
+      </w:r>
+      <w:r>
+        <w:t>–</w:t>
+      </w:r>
+      <w:r>
+        <w:t xml:space="preserve"> </w:t>
+      </w:r>
+      <w:r>
+        <w:t>(</w:t>
+      </w:r>
+      <w:r>
+        <w:t>chlapec – môže byť vo vete podmetom, predmetom</w:t>
+      </w:r>
+      <w:r>
+        <w:t>)</w:t>
+      </w:r>
+      <w:r>
+        <w:t>.</w:t>
       </w:r>
     </w:p>
     <w:p>
@@ -191,7 +233,19 @@
         <w:t xml:space="preserve">predmetom </w:t>
       </w:r>
       <w:r>
-        <w:t>/ objektívna realita – existujúca v realite/</w:t>
+        <w:t>(</w:t>
+      </w:r>
+      <w:r>
+        <w:t>objektívna realita – existujúca v</w:t>
+      </w:r>
+      <w:r>
+        <w:t> </w:t>
+      </w:r>
+      <w:r>
+        <w:t>realite</w:t>
+      </w:r>
+      <w:r>
+        <w:t>)</w:t>
       </w:r>
     </w:p>
     <w:p>
@@ -217,7 +271,19 @@
         <w:t xml:space="preserve"> pojmom </w:t>
       </w:r>
       <w:r>
-        <w:t>/myšlienková oblasť - zovšeobecnenie/</w:t>
+        <w:t>(</w:t>
+      </w:r>
+      <w:r>
+        <w:t xml:space="preserve">myšlienková oblasť </w:t>
+      </w:r>
+      <w:r>
+        <w:t>–</w:t>
+      </w:r>
+      <w:r>
+        <w:t xml:space="preserve"> zovšeobecnenie</w:t>
+      </w:r>
+      <w:r>
+        <w:t>)</w:t>
       </w:r>
       <w:r>
         <w:t xml:space="preserve"> </w:t>
@@ -249,7 +315,13 @@
         <w:t xml:space="preserve"> slovom </w:t>
       </w:r>
       <w:r>
-        <w:t>/ jazyková oblasť – pomenovanie/</w:t>
+        <w:t>(</w:t>
+      </w:r>
+      <w:r>
+        <w:t>jazyková oblasť – pomenovanie</w:t>
+      </w:r>
+      <w:r>
+        <w:t xml:space="preserve">)  </w:t>
       </w:r>
       <w:r>
         <w:t xml:space="preserve">            </w:t>
@@ -306,7 +378,10 @@
         <w:t>– je daný súborom predmetov alebo javov, ktoré obsahujú jeho základné znaky</w:t>
       </w:r>
       <w:r>
-        <w:t xml:space="preserve">.                                       / </w:t>
+        <w:t xml:space="preserve">.                                       </w:t>
+      </w:r>
+      <w:r>
+        <w:t>(</w:t>
       </w:r>
       <w:r>
         <w:rPr>
@@ -330,10 +405,13 @@
         <w:rPr>
           <w:b/>
         </w:rPr>
-        <w:t xml:space="preserve">breza </w:t>
-      </w:r>
-      <w:r>
-        <w:t>/.</w:t>
+        <w:t>breza</w:t>
+      </w:r>
+      <w:r>
+        <w:t>)</w:t>
+      </w:r>
+      <w:r>
+        <w:t>.</w:t>
       </w:r>
     </w:p>
     <w:p>
@@ -347,7 +425,22 @@
         <w:t xml:space="preserve">OBSAH VÝZNAMU SLOVA </w:t>
       </w:r>
       <w:r>
-        <w:t>– je počtom významových vlastností, ktoré sú charakteristické pre isté pomenovanie /slovo/.         /</w:t>
+        <w:t xml:space="preserve">– je počtom významových vlastností, ktoré sú charakteristické pre isté pomenovanie </w:t>
+      </w:r>
+      <w:r>
+        <w:t>(</w:t>
+      </w:r>
+      <w:r>
+        <w:t>slovo</w:t>
+      </w:r>
+      <w:r>
+        <w:t>)</w:t>
+      </w:r>
+      <w:r>
+        <w:t xml:space="preserve">.         </w:t>
+      </w:r>
+      <w:r>
+        <w:t>(</w:t>
       </w:r>
       <w:r>
         <w:rPr>
@@ -374,7 +467,10 @@
         <w:t>strom</w:t>
       </w:r>
       <w:r>
-        <w:t xml:space="preserve"> /.</w:t>
+        <w:t>)</w:t>
+      </w:r>
+      <w:r>
+        <w:t>.</w:t>
       </w:r>
     </w:p>
     <w:p>
@@ -433,7 +529,43 @@
         <w:rPr>
           <w:b/>
         </w:rPr>
-        <w:t>rovnakú kategóriu slov - / gramatické kategórie /.</w:t>
+        <w:t xml:space="preserve">rovnakú kategóriu slov </w:t>
+      </w:r>
+      <w:r>
+        <w:rPr>
+          <w:b/>
+        </w:rPr>
+        <w:t>–</w:t>
+      </w:r>
+      <w:r>
+        <w:rPr>
+          <w:b/>
+        </w:rPr>
+        <w:t xml:space="preserve"> </w:t>
+      </w:r>
+      <w:r>
+        <w:rPr>
+          <w:b/>
+        </w:rPr>
+        <w:t>(</w:t>
+      </w:r>
+      <w:r>
+        <w:rPr>
+          <w:b/>
+        </w:rPr>
+        <w:t>gramatické kategórie</w:t>
+      </w:r>
+      <w:r>
+        <w:rPr>
+          <w:b/>
+        </w:rPr>
+        <w:t>)</w:t>
+      </w:r>
+      <w:r>
+        <w:rPr>
+          <w:b/>
+        </w:rPr>
+        <w:t>.</w:t>
       </w:r>
     </w:p>
     <w:p>
@@ -519,7 +651,10 @@
         <w:t>okolnostný vzťah</w:t>
       </w:r>
       <w:r>
-        <w:t xml:space="preserve"> /</w:t>
+        <w:t xml:space="preserve"> </w:t>
+      </w:r>
+      <w:r>
+        <w:t>(</w:t>
       </w:r>
       <w:r>
         <w:rPr>
@@ -528,7 +663,14 @@
         <w:t>pred</w:t>
       </w:r>
       <w:r>
-        <w:t xml:space="preserve"> dom</w:t>
+        <w:t xml:space="preserve"> </w:t>
+      </w:r>
+      <w:r>
+        <w:rPr>
+          <w:b/>
+          <w:bCs/>
+        </w:rPr>
+        <w:t>dom</w:t>
       </w:r>
       <w:r>
         <w:rPr>
@@ -537,7 +679,10 @@
         <w:t>om</w:t>
       </w:r>
       <w:r>
-        <w:t>/,</w:t>
+        <w:t>)</w:t>
+      </w:r>
+      <w:r>
+        <w:t>,</w:t>
       </w:r>
     </w:p>
     <w:p>
@@ -560,7 +705,13 @@
         <w:t>syntaktický vzťah</w:t>
       </w:r>
       <w:r>
-        <w:t xml:space="preserve"> medzi vetnými členmi alebo vetami /m</w:t>
+        <w:t xml:space="preserve"> medzi vetnými členmi alebo vetami </w:t>
+      </w:r>
+      <w:r>
+        <w:t>(</w:t>
+      </w:r>
+      <w:r>
+        <w:t>m</w:t>
       </w:r>
       <w:r>
         <w:t xml:space="preserve">ama </w:t>
@@ -572,7 +723,16 @@
         <w:t>a</w:t>
       </w:r>
       <w:r>
-        <w:t> otec/,</w:t>
+        <w:t> </w:t>
+      </w:r>
+      <w:r>
+        <w:t>otec</w:t>
+      </w:r>
+      <w:r>
+        <w:t>)</w:t>
+      </w:r>
+      <w:r>
+        <w:t>,</w:t>
       </w:r>
     </w:p>
     <w:p>
@@ -595,7 +755,7 @@
         <w:t xml:space="preserve"> vzťah autora k výpovedi </w:t>
       </w:r>
       <w:r>
-        <w:t xml:space="preserve">/ </w:t>
+        <w:t>(</w:t>
       </w:r>
       <w:r>
         <w:rPr>
@@ -604,7 +764,13 @@
         <w:t xml:space="preserve">asi </w:t>
       </w:r>
       <w:r>
-        <w:t>má pravdu/,</w:t>
+        <w:t>má pravdu</w:t>
+      </w:r>
+      <w:r>
+        <w:t>)</w:t>
+      </w:r>
+      <w:r>
+        <w:t>,</w:t>
       </w:r>
     </w:p>
     <w:p>
@@ -627,7 +793,19 @@
         <w:t>citov</w:t>
       </w:r>
       <w:r>
-        <w:t xml:space="preserve"> /jaj/, </w:t>
+        <w:t xml:space="preserve"> </w:t>
+      </w:r>
+      <w:r>
+        <w:t>(</w:t>
+      </w:r>
+      <w:r>
+        <w:t>jaj</w:t>
+      </w:r>
+      <w:r>
+        <w:t>)</w:t>
+      </w:r>
+      <w:r>
+        <w:t xml:space="preserve">, </w:t>
       </w:r>
       <w:r>
         <w:rPr>
@@ -636,7 +814,19 @@
         <w:t>vôle</w:t>
       </w:r>
       <w:r>
-        <w:t xml:space="preserve"> /heš/, </w:t>
+        <w:t xml:space="preserve"> </w:t>
+      </w:r>
+      <w:r>
+        <w:t>(</w:t>
+      </w:r>
+      <w:r>
+        <w:t>heš</w:t>
+      </w:r>
+      <w:r>
+        <w:t>)</w:t>
+      </w:r>
+      <w:r>
+        <w:t xml:space="preserve">, </w:t>
       </w:r>
       <w:r>
         <w:rPr>
@@ -645,7 +835,19 @@
         <w:t>zvukov</w:t>
       </w:r>
       <w:r>
-        <w:t xml:space="preserve"> /žblnk/.</w:t>
+        <w:t xml:space="preserve"> </w:t>
+      </w:r>
+      <w:r>
+        <w:t>(</w:t>
+      </w:r>
+      <w:r>
+        <w:t>žblnk</w:t>
+      </w:r>
+      <w:r>
+        <w:t>)</w:t>
+      </w:r>
+      <w:r>
+        <w:t>.</w:t>
       </w:r>
     </w:p>
     <w:p>
@@ -751,7 +953,10 @@
         <w:t>strom</w:t>
       </w:r>
       <w:r>
-        <w:t xml:space="preserve"> ako  /</w:t>
+        <w:t xml:space="preserve"> ako </w:t>
+      </w:r>
+      <w:r>
+        <w:t>(</w:t>
       </w:r>
       <w:proofErr w:type="spellStart"/>
       <w:r>
@@ -759,7 +964,10 @@
       </w:r>
       <w:proofErr w:type="spellEnd"/>
       <w:r>
-        <w:t xml:space="preserve">/ , </w:t>
+        <w:t>)</w:t>
+      </w:r>
+      <w:r>
+        <w:t xml:space="preserve">, </w:t>
       </w:r>
       <w:r>
         <w:rPr>
@@ -819,7 +1027,13 @@
         <w:t xml:space="preserve"> – je premeniteľné ako jedna </w:t>
       </w:r>
       <w:r>
-        <w:t xml:space="preserve">jazyková jednotka / zelená </w:t>
+        <w:t xml:space="preserve">jazyková jednotka </w:t>
+      </w:r>
+      <w:r>
+        <w:t>(</w:t>
+      </w:r>
+      <w:r>
+        <w:t xml:space="preserve">zelená </w:t>
       </w:r>
       <w:r>
         <w:rPr>
@@ -828,7 +1042,13 @@
         <w:t>triedna kniha</w:t>
       </w:r>
       <w:r>
-        <w:t xml:space="preserve"> – nie – triedna zelená kniha/.</w:t>
+        <w:t xml:space="preserve"> – nie – triedna zelená kniha</w:t>
+      </w:r>
+      <w:r>
+        <w:t>)</w:t>
+      </w:r>
+      <w:r>
+        <w:t>.</w:t>
       </w:r>
     </w:p>
     <w:sectPr>

</xml_diff>